<commit_message>
Add old SI file
</commit_message>
<xml_diff>
--- a/submission/PONE/lehtomaki_et_al_PLOS_ONE_v1_0_2_SI.docx
+++ b/submission/PONE/lehtomaki_et_al_PLOS_ONE_v1_0_2_SI.docx
@@ -78,15 +78,7 @@
         <w:rPr>
           <w:rFonts w:ascii="Calibri" w:hAnsi="Calibri" w:cs="Calibri"/>
         </w:rPr>
-        <w:t xml:space="preserve">, and the implementation of various steps of the study in the form </w:t>
-      </w:r>
-      <w:bookmarkStart w:id="2" w:name="_GoBack"/>
-      <w:bookmarkEnd w:id="2"/>
-      <w:r>
-        <w:rPr>
-          <w:rFonts w:ascii="Calibri" w:hAnsi="Calibri" w:cs="Calibri"/>
-        </w:rPr>
-        <w:t>of source code or configuration files. Each repository has its own licensing information.</w:t>
+        <w:t>, and the implementation of various steps of the study in the form of source code or configuration files. Each repository has its own licensing information.</w:t>
       </w:r>
     </w:p>
     <w:p>
@@ -156,7 +148,7 @@
       </w:r>
     </w:p>
     <w:p>
-      <w:bookmarkStart w:id="3" w:name="s1.3-data-pre-processing"/>
+      <w:bookmarkStart w:id="2" w:name="s1.3-data-pre-processing"/>
     </w:p>
     <w:p>
       <w:pPr>
@@ -175,7 +167,7 @@
         <w:t>Data pre-processing</w:t>
       </w:r>
     </w:p>
-    <w:bookmarkEnd w:id="3"/>
+    <w:bookmarkEnd w:id="2"/>
     <w:p>
       <w:pPr>
         <w:pStyle w:val="Heading3"/>
@@ -789,11 +781,6 @@
       <w:r>
         <w:t xml:space="preserve"> </w:t>
       </w:r>
-      <w:proofErr w:type="gramStart"/>
-      <w:r>
-        <w:t>Foo bar.</w:t>
-      </w:r>
-      <w:proofErr w:type="gramEnd"/>
     </w:p>
     <w:tbl>
       <w:tblPr>
@@ -806,8 +793,8 @@
         <w:tblLook w:val="04A0" w:firstRow="1" w:lastRow="0" w:firstColumn="1" w:lastColumn="0" w:noHBand="0" w:noVBand="1"/>
       </w:tblPr>
       <w:tblGrid>
-        <w:gridCol w:w="960"/>
-        <w:gridCol w:w="473"/>
+        <w:gridCol w:w="1705"/>
+        <w:gridCol w:w="364"/>
         <w:gridCol w:w="2126"/>
         <w:gridCol w:w="1701"/>
         <w:gridCol w:w="992"/>
@@ -1160,20 +1147,96 @@
                 <w:kern w:val="0"/>
                 <w:sz w:val="22"/>
                 <w:szCs w:val="22"/>
-                <w:lang w:val="fi-FI" w:eastAsia="fi-FI"/>
-              </w:rPr>
-            </w:pPr>
-            <w:r>
-              <w:rPr>
-                <w:rFonts w:ascii="Calibri" w:eastAsia="Times New Roman" w:hAnsi="Calibri" w:cs="Times New Roman"/>
-                <w:color w:val="000000"/>
-                <w:kern w:val="0"/>
-                <w:sz w:val="22"/>
-                <w:szCs w:val="22"/>
-                <w:lang w:val="fi-FI" w:eastAsia="fi-FI"/>
-              </w:rPr>
-              <w:t>R1-R2</w:t>
-            </w:r>
+                <w:lang w:eastAsia="fi-FI"/>
+              </w:rPr>
+            </w:pPr>
+            <w:del w:id="3" w:author="Joona Lehtomäki" w:date="2015-06-07T15:15:00Z">
+              <w:r>
+                <w:rPr>
+                  <w:rFonts w:ascii="Calibri" w:eastAsia="Times New Roman" w:hAnsi="Calibri" w:cs="Times New Roman"/>
+                  <w:color w:val="000000"/>
+                  <w:kern w:val="0"/>
+                  <w:sz w:val="22"/>
+                  <w:szCs w:val="22"/>
+                  <w:lang w:eastAsia="fi-FI"/>
+                </w:rPr>
+                <w:delText>R1-R2</w:delText>
+              </w:r>
+            </w:del>
+            <w:ins w:id="4" w:author="Joona Lehtomäki" w:date="2015-06-07T15:16:00Z">
+              <w:r>
+                <w:rPr>
+                  <w:rFonts w:ascii="Calibri" w:eastAsia="Times New Roman" w:hAnsi="Calibri" w:cs="Times New Roman"/>
+                  <w:color w:val="000000"/>
+                  <w:kern w:val="0"/>
+                  <w:sz w:val="22"/>
+                  <w:szCs w:val="22"/>
+                  <w:lang w:eastAsia="fi-FI"/>
+                </w:rPr>
+                <w:br/>
+              </w:r>
+            </w:ins>
+            <w:ins w:id="5" w:author="Joona Lehtomäki" w:date="2015-06-07T15:15:00Z">
+              <w:r>
+                <w:rPr>
+                  <w:rFonts w:ascii="Calibri" w:eastAsia="Times New Roman" w:hAnsi="Calibri" w:cs="Times New Roman"/>
+                  <w:color w:val="000000"/>
+                  <w:kern w:val="0"/>
+                  <w:sz w:val="22"/>
+                  <w:szCs w:val="22"/>
+                  <w:lang w:eastAsia="fi-FI"/>
+                </w:rPr>
+                <w:t>”coarse”</w:t>
+              </w:r>
+              <w:r>
+                <w:rPr>
+                  <w:rFonts w:ascii="Calibri" w:eastAsia="Times New Roman" w:hAnsi="Calibri" w:cs="Times New Roman"/>
+                  <w:color w:val="000000"/>
+                  <w:kern w:val="0"/>
+                  <w:sz w:val="22"/>
+                  <w:szCs w:val="22"/>
+                  <w:lang w:eastAsia="fi-FI"/>
+                </w:rPr>
+                <w:br/>
+              </w:r>
+              <w:r>
+                <w:rPr>
+                  <w:rFonts w:ascii="Calibri" w:eastAsia="Times New Roman" w:hAnsi="Calibri" w:cs="Times New Roman"/>
+                  <w:color w:val="000000"/>
+                  <w:kern w:val="0"/>
+                  <w:sz w:val="22"/>
+                  <w:szCs w:val="22"/>
+                  <w:lang w:eastAsia="fi-FI"/>
+                </w:rPr>
+                <w:t>“</w:t>
+              </w:r>
+            </w:ins>
+            <w:proofErr w:type="spellStart"/>
+            <w:ins w:id="6" w:author="Joona Lehtomäki" w:date="2015-06-07T15:16:00Z">
+              <w:r>
+                <w:rPr>
+                  <w:rFonts w:ascii="Calibri" w:eastAsia="Times New Roman" w:hAnsi="Calibri" w:cs="Times New Roman"/>
+                  <w:color w:val="000000"/>
+                  <w:kern w:val="0"/>
+                  <w:sz w:val="22"/>
+                  <w:szCs w:val="22"/>
+                  <w:lang w:eastAsia="fi-FI"/>
+                </w:rPr>
+                <w:t>coarseCon</w:t>
+              </w:r>
+              <w:proofErr w:type="spellEnd"/>
+              <w:r>
+                <w:rPr>
+                  <w:rFonts w:ascii="Calibri" w:eastAsia="Times New Roman" w:hAnsi="Calibri" w:cs="Times New Roman"/>
+                  <w:color w:val="000000"/>
+                  <w:kern w:val="0"/>
+                  <w:sz w:val="22"/>
+                  <w:szCs w:val="22"/>
+                  <w:lang w:eastAsia="fi-FI"/>
+                </w:rPr>
+                <w:t>”</w:t>
+              </w:r>
+            </w:ins>
           </w:p>
         </w:tc>
         <w:tc>
@@ -1197,17 +1260,17 @@
                 <w:kern w:val="0"/>
                 <w:sz w:val="22"/>
                 <w:szCs w:val="22"/>
-                <w:lang w:val="fi-FI" w:eastAsia="fi-FI"/>
-              </w:rPr>
-            </w:pPr>
-            <w:r>
-              <w:rPr>
-                <w:rFonts w:ascii="Calibri" w:eastAsia="Times New Roman" w:hAnsi="Calibri" w:cs="Times New Roman"/>
-                <w:color w:val="000000"/>
-                <w:kern w:val="0"/>
-                <w:sz w:val="22"/>
-                <w:szCs w:val="22"/>
-                <w:lang w:val="fi-FI" w:eastAsia="fi-FI"/>
+                <w:lang w:eastAsia="fi-FI"/>
+              </w:rPr>
+            </w:pPr>
+            <w:r>
+              <w:rPr>
+                <w:rFonts w:ascii="Calibri" w:eastAsia="Times New Roman" w:hAnsi="Calibri" w:cs="Times New Roman"/>
+                <w:color w:val="000000"/>
+                <w:kern w:val="0"/>
+                <w:sz w:val="22"/>
+                <w:szCs w:val="22"/>
+                <w:lang w:eastAsia="fi-FI"/>
               </w:rPr>
               <w:t>1</w:t>
             </w:r>
@@ -1238,22 +1301,20 @@
                 <w:kern w:val="0"/>
                 <w:sz w:val="22"/>
                 <w:szCs w:val="22"/>
-                <w:lang w:val="fi-FI" w:eastAsia="fi-FI"/>
-              </w:rPr>
-            </w:pPr>
-            <w:proofErr w:type="spellStart"/>
-            <w:r>
-              <w:rPr>
-                <w:rFonts w:ascii="Calibri" w:eastAsia="Times New Roman" w:hAnsi="Calibri" w:cs="Times New Roman"/>
-                <w:color w:val="000000"/>
-                <w:kern w:val="0"/>
-                <w:sz w:val="22"/>
-                <w:szCs w:val="22"/>
-                <w:lang w:val="fi-FI" w:eastAsia="fi-FI"/>
+                <w:lang w:eastAsia="fi-FI"/>
+              </w:rPr>
+            </w:pPr>
+            <w:r>
+              <w:rPr>
+                <w:rFonts w:ascii="Calibri" w:eastAsia="Times New Roman" w:hAnsi="Calibri" w:cs="Times New Roman"/>
+                <w:color w:val="000000"/>
+                <w:kern w:val="0"/>
+                <w:sz w:val="22"/>
+                <w:szCs w:val="22"/>
+                <w:lang w:eastAsia="fi-FI"/>
               </w:rPr>
               <w:t>Birch</w:t>
             </w:r>
-            <w:proofErr w:type="spellEnd"/>
           </w:p>
         </w:tc>
         <w:tc>
@@ -1281,17 +1342,17 @@
                 <w:kern w:val="0"/>
                 <w:sz w:val="22"/>
                 <w:szCs w:val="22"/>
-                <w:lang w:val="fi-FI" w:eastAsia="fi-FI"/>
-              </w:rPr>
-            </w:pPr>
-            <w:r>
-              <w:rPr>
-                <w:rFonts w:ascii="Calibri" w:eastAsia="Times New Roman" w:hAnsi="Calibri" w:cs="Times New Roman"/>
-                <w:color w:val="000000"/>
-                <w:kern w:val="0"/>
-                <w:sz w:val="22"/>
-                <w:szCs w:val="22"/>
-                <w:lang w:val="fi-FI" w:eastAsia="fi-FI"/>
+                <w:lang w:eastAsia="fi-FI"/>
+              </w:rPr>
+            </w:pPr>
+            <w:r>
+              <w:rPr>
+                <w:rFonts w:ascii="Calibri" w:eastAsia="Times New Roman" w:hAnsi="Calibri" w:cs="Times New Roman"/>
+                <w:color w:val="000000"/>
+                <w:kern w:val="0"/>
+                <w:sz w:val="22"/>
+                <w:szCs w:val="22"/>
+                <w:lang w:eastAsia="fi-FI"/>
               </w:rPr>
               <w:t>NA</w:t>
             </w:r>
@@ -1322,17 +1383,17 @@
                 <w:kern w:val="0"/>
                 <w:sz w:val="22"/>
                 <w:szCs w:val="22"/>
-                <w:lang w:val="fi-FI" w:eastAsia="fi-FI"/>
-              </w:rPr>
-            </w:pPr>
-            <w:r>
-              <w:rPr>
-                <w:rFonts w:ascii="Calibri" w:eastAsia="Times New Roman" w:hAnsi="Calibri" w:cs="Times New Roman"/>
-                <w:color w:val="000000"/>
-                <w:kern w:val="0"/>
-                <w:sz w:val="22"/>
-                <w:szCs w:val="22"/>
-                <w:lang w:val="fi-FI" w:eastAsia="fi-FI"/>
+                <w:lang w:eastAsia="fi-FI"/>
+              </w:rPr>
+            </w:pPr>
+            <w:r>
+              <w:rPr>
+                <w:rFonts w:ascii="Calibri" w:eastAsia="Times New Roman" w:hAnsi="Calibri" w:cs="Times New Roman"/>
+                <w:color w:val="000000"/>
+                <w:kern w:val="0"/>
+                <w:sz w:val="22"/>
+                <w:szCs w:val="22"/>
+                <w:lang w:eastAsia="fi-FI"/>
               </w:rPr>
               <w:t>1.3</w:t>
             </w:r>
@@ -1367,7 +1428,17 @@
                 <w:kern w:val="0"/>
                 <w:sz w:val="22"/>
                 <w:szCs w:val="22"/>
-                <w:lang w:val="fi-FI" w:eastAsia="fi-FI"/>
+                <w:lang w:eastAsia="fi-FI"/>
+                <w:rPrChange w:id="7" w:author="Joona Lehtomäki" w:date="2015-06-07T15:15:00Z">
+                  <w:rPr>
+                    <w:rFonts w:ascii="Calibri" w:eastAsia="Times New Roman" w:hAnsi="Calibri" w:cs="Times New Roman"/>
+                    <w:color w:val="000000"/>
+                    <w:kern w:val="0"/>
+                    <w:sz w:val="22"/>
+                    <w:szCs w:val="22"/>
+                    <w:lang w:val="fi-FI" w:eastAsia="fi-FI"/>
+                  </w:rPr>
+                </w:rPrChange>
               </w:rPr>
             </w:pPr>
           </w:p>
@@ -1393,17 +1464,37 @@
                 <w:kern w:val="0"/>
                 <w:sz w:val="22"/>
                 <w:szCs w:val="22"/>
-                <w:lang w:val="fi-FI" w:eastAsia="fi-FI"/>
-              </w:rPr>
-            </w:pPr>
-            <w:r>
-              <w:rPr>
-                <w:rFonts w:ascii="Calibri" w:eastAsia="Times New Roman" w:hAnsi="Calibri" w:cs="Times New Roman"/>
-                <w:color w:val="000000"/>
-                <w:kern w:val="0"/>
-                <w:sz w:val="22"/>
-                <w:szCs w:val="22"/>
-                <w:lang w:val="fi-FI" w:eastAsia="fi-FI"/>
+                <w:lang w:eastAsia="fi-FI"/>
+                <w:rPrChange w:id="8" w:author="Joona Lehtomäki" w:date="2015-06-07T15:15:00Z">
+                  <w:rPr>
+                    <w:rFonts w:ascii="Calibri" w:eastAsia="Times New Roman" w:hAnsi="Calibri" w:cs="Times New Roman"/>
+                    <w:color w:val="000000"/>
+                    <w:kern w:val="0"/>
+                    <w:sz w:val="22"/>
+                    <w:szCs w:val="22"/>
+                    <w:lang w:val="fi-FI" w:eastAsia="fi-FI"/>
+                  </w:rPr>
+                </w:rPrChange>
+              </w:rPr>
+            </w:pPr>
+            <w:r>
+              <w:rPr>
+                <w:rFonts w:ascii="Calibri" w:eastAsia="Times New Roman" w:hAnsi="Calibri" w:cs="Times New Roman"/>
+                <w:color w:val="000000"/>
+                <w:kern w:val="0"/>
+                <w:sz w:val="22"/>
+                <w:szCs w:val="22"/>
+                <w:lang w:eastAsia="fi-FI"/>
+                <w:rPrChange w:id="9" w:author="Joona Lehtomäki" w:date="2015-06-07T15:15:00Z">
+                  <w:rPr>
+                    <w:rFonts w:ascii="Calibri" w:eastAsia="Times New Roman" w:hAnsi="Calibri" w:cs="Times New Roman"/>
+                    <w:color w:val="000000"/>
+                    <w:kern w:val="0"/>
+                    <w:sz w:val="22"/>
+                    <w:szCs w:val="22"/>
+                    <w:lang w:val="fi-FI" w:eastAsia="fi-FI"/>
+                  </w:rPr>
+                </w:rPrChange>
               </w:rPr>
               <w:t>2</w:t>
             </w:r>
@@ -1434,22 +1525,40 @@
                 <w:kern w:val="0"/>
                 <w:sz w:val="22"/>
                 <w:szCs w:val="22"/>
-                <w:lang w:val="fi-FI" w:eastAsia="fi-FI"/>
-              </w:rPr>
-            </w:pPr>
-            <w:proofErr w:type="spellStart"/>
-            <w:r>
-              <w:rPr>
-                <w:rFonts w:ascii="Calibri" w:eastAsia="Times New Roman" w:hAnsi="Calibri" w:cs="Times New Roman"/>
-                <w:color w:val="000000"/>
-                <w:kern w:val="0"/>
-                <w:sz w:val="22"/>
-                <w:szCs w:val="22"/>
-                <w:lang w:val="fi-FI" w:eastAsia="fi-FI"/>
+                <w:lang w:eastAsia="fi-FI"/>
+                <w:rPrChange w:id="10" w:author="Joona Lehtomäki" w:date="2015-06-07T15:15:00Z">
+                  <w:rPr>
+                    <w:rFonts w:ascii="Calibri" w:eastAsia="Times New Roman" w:hAnsi="Calibri" w:cs="Times New Roman"/>
+                    <w:color w:val="000000"/>
+                    <w:kern w:val="0"/>
+                    <w:sz w:val="22"/>
+                    <w:szCs w:val="22"/>
+                    <w:lang w:val="fi-FI" w:eastAsia="fi-FI"/>
+                  </w:rPr>
+                </w:rPrChange>
+              </w:rPr>
+            </w:pPr>
+            <w:r>
+              <w:rPr>
+                <w:rFonts w:ascii="Calibri" w:eastAsia="Times New Roman" w:hAnsi="Calibri" w:cs="Times New Roman"/>
+                <w:color w:val="000000"/>
+                <w:kern w:val="0"/>
+                <w:sz w:val="22"/>
+                <w:szCs w:val="22"/>
+                <w:lang w:eastAsia="fi-FI"/>
+                <w:rPrChange w:id="11" w:author="Joona Lehtomäki" w:date="2015-06-07T15:15:00Z">
+                  <w:rPr>
+                    <w:rFonts w:ascii="Calibri" w:eastAsia="Times New Roman" w:hAnsi="Calibri" w:cs="Times New Roman"/>
+                    <w:color w:val="000000"/>
+                    <w:kern w:val="0"/>
+                    <w:sz w:val="22"/>
+                    <w:szCs w:val="22"/>
+                    <w:lang w:val="fi-FI" w:eastAsia="fi-FI"/>
+                  </w:rPr>
+                </w:rPrChange>
               </w:rPr>
               <w:t>Spruce</w:t>
             </w:r>
-            <w:proofErr w:type="spellEnd"/>
           </w:p>
         </w:tc>
         <w:tc>
@@ -1477,17 +1586,37 @@
                 <w:kern w:val="0"/>
                 <w:sz w:val="22"/>
                 <w:szCs w:val="22"/>
-                <w:lang w:val="fi-FI" w:eastAsia="fi-FI"/>
-              </w:rPr>
-            </w:pPr>
-            <w:r>
-              <w:rPr>
-                <w:rFonts w:ascii="Calibri" w:eastAsia="Times New Roman" w:hAnsi="Calibri" w:cs="Times New Roman"/>
-                <w:color w:val="000000"/>
-                <w:kern w:val="0"/>
-                <w:sz w:val="22"/>
-                <w:szCs w:val="22"/>
-                <w:lang w:val="fi-FI" w:eastAsia="fi-FI"/>
+                <w:lang w:eastAsia="fi-FI"/>
+                <w:rPrChange w:id="12" w:author="Joona Lehtomäki" w:date="2015-06-07T15:15:00Z">
+                  <w:rPr>
+                    <w:rFonts w:ascii="Calibri" w:eastAsia="Times New Roman" w:hAnsi="Calibri" w:cs="Times New Roman"/>
+                    <w:color w:val="000000"/>
+                    <w:kern w:val="0"/>
+                    <w:sz w:val="22"/>
+                    <w:szCs w:val="22"/>
+                    <w:lang w:val="fi-FI" w:eastAsia="fi-FI"/>
+                  </w:rPr>
+                </w:rPrChange>
+              </w:rPr>
+            </w:pPr>
+            <w:r>
+              <w:rPr>
+                <w:rFonts w:ascii="Calibri" w:eastAsia="Times New Roman" w:hAnsi="Calibri" w:cs="Times New Roman"/>
+                <w:color w:val="000000"/>
+                <w:kern w:val="0"/>
+                <w:sz w:val="22"/>
+                <w:szCs w:val="22"/>
+                <w:lang w:eastAsia="fi-FI"/>
+                <w:rPrChange w:id="13" w:author="Joona Lehtomäki" w:date="2015-06-07T15:15:00Z">
+                  <w:rPr>
+                    <w:rFonts w:ascii="Calibri" w:eastAsia="Times New Roman" w:hAnsi="Calibri" w:cs="Times New Roman"/>
+                    <w:color w:val="000000"/>
+                    <w:kern w:val="0"/>
+                    <w:sz w:val="22"/>
+                    <w:szCs w:val="22"/>
+                    <w:lang w:val="fi-FI" w:eastAsia="fi-FI"/>
+                  </w:rPr>
+                </w:rPrChange>
               </w:rPr>
               <w:t>NA</w:t>
             </w:r>
@@ -1518,17 +1647,37 @@
                 <w:kern w:val="0"/>
                 <w:sz w:val="22"/>
                 <w:szCs w:val="22"/>
-                <w:lang w:val="fi-FI" w:eastAsia="fi-FI"/>
-              </w:rPr>
-            </w:pPr>
-            <w:r>
-              <w:rPr>
-                <w:rFonts w:ascii="Calibri" w:eastAsia="Times New Roman" w:hAnsi="Calibri" w:cs="Times New Roman"/>
-                <w:color w:val="000000"/>
-                <w:kern w:val="0"/>
-                <w:sz w:val="22"/>
-                <w:szCs w:val="22"/>
-                <w:lang w:val="fi-FI" w:eastAsia="fi-FI"/>
+                <w:lang w:eastAsia="fi-FI"/>
+                <w:rPrChange w:id="14" w:author="Joona Lehtomäki" w:date="2015-06-07T15:15:00Z">
+                  <w:rPr>
+                    <w:rFonts w:ascii="Calibri" w:eastAsia="Times New Roman" w:hAnsi="Calibri" w:cs="Times New Roman"/>
+                    <w:color w:val="000000"/>
+                    <w:kern w:val="0"/>
+                    <w:sz w:val="22"/>
+                    <w:szCs w:val="22"/>
+                    <w:lang w:val="fi-FI" w:eastAsia="fi-FI"/>
+                  </w:rPr>
+                </w:rPrChange>
+              </w:rPr>
+            </w:pPr>
+            <w:r>
+              <w:rPr>
+                <w:rFonts w:ascii="Calibri" w:eastAsia="Times New Roman" w:hAnsi="Calibri" w:cs="Times New Roman"/>
+                <w:color w:val="000000"/>
+                <w:kern w:val="0"/>
+                <w:sz w:val="22"/>
+                <w:szCs w:val="22"/>
+                <w:lang w:eastAsia="fi-FI"/>
+                <w:rPrChange w:id="15" w:author="Joona Lehtomäki" w:date="2015-06-07T15:15:00Z">
+                  <w:rPr>
+                    <w:rFonts w:ascii="Calibri" w:eastAsia="Times New Roman" w:hAnsi="Calibri" w:cs="Times New Roman"/>
+                    <w:color w:val="000000"/>
+                    <w:kern w:val="0"/>
+                    <w:sz w:val="22"/>
+                    <w:szCs w:val="22"/>
+                    <w:lang w:val="fi-FI" w:eastAsia="fi-FI"/>
+                  </w:rPr>
+                </w:rPrChange>
               </w:rPr>
               <w:t>1</w:t>
             </w:r>
@@ -1563,7 +1712,17 @@
                 <w:kern w:val="0"/>
                 <w:sz w:val="22"/>
                 <w:szCs w:val="22"/>
-                <w:lang w:val="fi-FI" w:eastAsia="fi-FI"/>
+                <w:lang w:eastAsia="fi-FI"/>
+                <w:rPrChange w:id="16" w:author="Joona Lehtomäki" w:date="2015-06-07T15:15:00Z">
+                  <w:rPr>
+                    <w:rFonts w:ascii="Calibri" w:eastAsia="Times New Roman" w:hAnsi="Calibri" w:cs="Times New Roman"/>
+                    <w:color w:val="000000"/>
+                    <w:kern w:val="0"/>
+                    <w:sz w:val="22"/>
+                    <w:szCs w:val="22"/>
+                    <w:lang w:val="fi-FI" w:eastAsia="fi-FI"/>
+                  </w:rPr>
+                </w:rPrChange>
               </w:rPr>
             </w:pPr>
           </w:p>
@@ -1589,17 +1748,37 @@
                 <w:kern w:val="0"/>
                 <w:sz w:val="22"/>
                 <w:szCs w:val="22"/>
-                <w:lang w:val="fi-FI" w:eastAsia="fi-FI"/>
-              </w:rPr>
-            </w:pPr>
-            <w:r>
-              <w:rPr>
-                <w:rFonts w:ascii="Calibri" w:eastAsia="Times New Roman" w:hAnsi="Calibri" w:cs="Times New Roman"/>
-                <w:color w:val="000000"/>
-                <w:kern w:val="0"/>
-                <w:sz w:val="22"/>
-                <w:szCs w:val="22"/>
-                <w:lang w:val="fi-FI" w:eastAsia="fi-FI"/>
+                <w:lang w:eastAsia="fi-FI"/>
+                <w:rPrChange w:id="17" w:author="Joona Lehtomäki" w:date="2015-06-07T15:15:00Z">
+                  <w:rPr>
+                    <w:rFonts w:ascii="Calibri" w:eastAsia="Times New Roman" w:hAnsi="Calibri" w:cs="Times New Roman"/>
+                    <w:color w:val="000000"/>
+                    <w:kern w:val="0"/>
+                    <w:sz w:val="22"/>
+                    <w:szCs w:val="22"/>
+                    <w:lang w:val="fi-FI" w:eastAsia="fi-FI"/>
+                  </w:rPr>
+                </w:rPrChange>
+              </w:rPr>
+            </w:pPr>
+            <w:r>
+              <w:rPr>
+                <w:rFonts w:ascii="Calibri" w:eastAsia="Times New Roman" w:hAnsi="Calibri" w:cs="Times New Roman"/>
+                <w:color w:val="000000"/>
+                <w:kern w:val="0"/>
+                <w:sz w:val="22"/>
+                <w:szCs w:val="22"/>
+                <w:lang w:eastAsia="fi-FI"/>
+                <w:rPrChange w:id="18" w:author="Joona Lehtomäki" w:date="2015-06-07T15:15:00Z">
+                  <w:rPr>
+                    <w:rFonts w:ascii="Calibri" w:eastAsia="Times New Roman" w:hAnsi="Calibri" w:cs="Times New Roman"/>
+                    <w:color w:val="000000"/>
+                    <w:kern w:val="0"/>
+                    <w:sz w:val="22"/>
+                    <w:szCs w:val="22"/>
+                    <w:lang w:val="fi-FI" w:eastAsia="fi-FI"/>
+                  </w:rPr>
+                </w:rPrChange>
               </w:rPr>
               <w:t>3</w:t>
             </w:r>
@@ -1630,46 +1809,40 @@
                 <w:kern w:val="0"/>
                 <w:sz w:val="22"/>
                 <w:szCs w:val="22"/>
-                <w:lang w:val="fi-FI" w:eastAsia="fi-FI"/>
-              </w:rPr>
-            </w:pPr>
-            <w:proofErr w:type="spellStart"/>
-            <w:r>
-              <w:rPr>
-                <w:rFonts w:ascii="Calibri" w:eastAsia="Times New Roman" w:hAnsi="Calibri" w:cs="Times New Roman"/>
-                <w:color w:val="000000"/>
-                <w:kern w:val="0"/>
-                <w:sz w:val="22"/>
-                <w:szCs w:val="22"/>
-                <w:lang w:val="fi-FI" w:eastAsia="fi-FI"/>
-              </w:rPr>
-              <w:t>Other</w:t>
-            </w:r>
-            <w:proofErr w:type="spellEnd"/>
-            <w:r>
-              <w:rPr>
-                <w:rFonts w:ascii="Calibri" w:eastAsia="Times New Roman" w:hAnsi="Calibri" w:cs="Times New Roman"/>
-                <w:color w:val="000000"/>
-                <w:kern w:val="0"/>
-                <w:sz w:val="22"/>
-                <w:szCs w:val="22"/>
-                <w:lang w:val="fi-FI" w:eastAsia="fi-FI"/>
-              </w:rPr>
-              <w:t xml:space="preserve"> </w:t>
-            </w:r>
-            <w:proofErr w:type="spellStart"/>
-            <w:r>
-              <w:rPr>
-                <w:rFonts w:ascii="Calibri" w:eastAsia="Times New Roman" w:hAnsi="Calibri" w:cs="Times New Roman"/>
-                <w:color w:val="000000"/>
-                <w:kern w:val="0"/>
-                <w:sz w:val="22"/>
-                <w:szCs w:val="22"/>
-                <w:lang w:val="fi-FI" w:eastAsia="fi-FI"/>
-              </w:rPr>
-              <w:t>deciduous</w:t>
-            </w:r>
-            <w:proofErr w:type="spellEnd"/>
+                <w:lang w:eastAsia="fi-FI"/>
+                <w:rPrChange w:id="19" w:author="Joona Lehtomäki" w:date="2015-06-07T15:15:00Z">
+                  <w:rPr>
+                    <w:rFonts w:ascii="Calibri" w:eastAsia="Times New Roman" w:hAnsi="Calibri" w:cs="Times New Roman"/>
+                    <w:color w:val="000000"/>
+                    <w:kern w:val="0"/>
+                    <w:sz w:val="22"/>
+                    <w:szCs w:val="22"/>
+                    <w:lang w:val="fi-FI" w:eastAsia="fi-FI"/>
+                  </w:rPr>
+                </w:rPrChange>
+              </w:rPr>
+            </w:pPr>
+            <w:r>
+              <w:rPr>
+                <w:rFonts w:ascii="Calibri" w:eastAsia="Times New Roman" w:hAnsi="Calibri" w:cs="Times New Roman"/>
+                <w:color w:val="000000"/>
+                <w:kern w:val="0"/>
+                <w:sz w:val="22"/>
+                <w:szCs w:val="22"/>
+                <w:lang w:eastAsia="fi-FI"/>
+                <w:rPrChange w:id="20" w:author="Joona Lehtomäki" w:date="2015-06-07T15:15:00Z">
+                  <w:rPr>
+                    <w:rFonts w:ascii="Calibri" w:eastAsia="Times New Roman" w:hAnsi="Calibri" w:cs="Times New Roman"/>
+                    <w:color w:val="000000"/>
+                    <w:kern w:val="0"/>
+                    <w:sz w:val="22"/>
+                    <w:szCs w:val="22"/>
+                    <w:lang w:val="fi-FI" w:eastAsia="fi-FI"/>
+                  </w:rPr>
+                </w:rPrChange>
+              </w:rPr>
+              <w:t>Other deciduous</w:t>
+            </w:r>
           </w:p>
         </w:tc>
         <w:tc>
@@ -1697,17 +1870,37 @@
                 <w:kern w:val="0"/>
                 <w:sz w:val="22"/>
                 <w:szCs w:val="22"/>
-                <w:lang w:val="fi-FI" w:eastAsia="fi-FI"/>
-              </w:rPr>
-            </w:pPr>
-            <w:r>
-              <w:rPr>
-                <w:rFonts w:ascii="Calibri" w:eastAsia="Times New Roman" w:hAnsi="Calibri" w:cs="Times New Roman"/>
-                <w:color w:val="000000"/>
-                <w:kern w:val="0"/>
-                <w:sz w:val="22"/>
-                <w:szCs w:val="22"/>
-                <w:lang w:val="fi-FI" w:eastAsia="fi-FI"/>
+                <w:lang w:eastAsia="fi-FI"/>
+                <w:rPrChange w:id="21" w:author="Joona Lehtomäki" w:date="2015-06-07T15:15:00Z">
+                  <w:rPr>
+                    <w:rFonts w:ascii="Calibri" w:eastAsia="Times New Roman" w:hAnsi="Calibri" w:cs="Times New Roman"/>
+                    <w:color w:val="000000"/>
+                    <w:kern w:val="0"/>
+                    <w:sz w:val="22"/>
+                    <w:szCs w:val="22"/>
+                    <w:lang w:val="fi-FI" w:eastAsia="fi-FI"/>
+                  </w:rPr>
+                </w:rPrChange>
+              </w:rPr>
+            </w:pPr>
+            <w:r>
+              <w:rPr>
+                <w:rFonts w:ascii="Calibri" w:eastAsia="Times New Roman" w:hAnsi="Calibri" w:cs="Times New Roman"/>
+                <w:color w:val="000000"/>
+                <w:kern w:val="0"/>
+                <w:sz w:val="22"/>
+                <w:szCs w:val="22"/>
+                <w:lang w:eastAsia="fi-FI"/>
+                <w:rPrChange w:id="22" w:author="Joona Lehtomäki" w:date="2015-06-07T15:15:00Z">
+                  <w:rPr>
+                    <w:rFonts w:ascii="Calibri" w:eastAsia="Times New Roman" w:hAnsi="Calibri" w:cs="Times New Roman"/>
+                    <w:color w:val="000000"/>
+                    <w:kern w:val="0"/>
+                    <w:sz w:val="22"/>
+                    <w:szCs w:val="22"/>
+                    <w:lang w:val="fi-FI" w:eastAsia="fi-FI"/>
+                  </w:rPr>
+                </w:rPrChange>
               </w:rPr>
               <w:t>NA</w:t>
             </w:r>
@@ -1738,17 +1931,37 @@
                 <w:kern w:val="0"/>
                 <w:sz w:val="22"/>
                 <w:szCs w:val="22"/>
-                <w:lang w:val="fi-FI" w:eastAsia="fi-FI"/>
-              </w:rPr>
-            </w:pPr>
-            <w:r>
-              <w:rPr>
-                <w:rFonts w:ascii="Calibri" w:eastAsia="Times New Roman" w:hAnsi="Calibri" w:cs="Times New Roman"/>
-                <w:color w:val="000000"/>
-                <w:kern w:val="0"/>
-                <w:sz w:val="22"/>
-                <w:szCs w:val="22"/>
-                <w:lang w:val="fi-FI" w:eastAsia="fi-FI"/>
+                <w:lang w:eastAsia="fi-FI"/>
+                <w:rPrChange w:id="23" w:author="Joona Lehtomäki" w:date="2015-06-07T15:15:00Z">
+                  <w:rPr>
+                    <w:rFonts w:ascii="Calibri" w:eastAsia="Times New Roman" w:hAnsi="Calibri" w:cs="Times New Roman"/>
+                    <w:color w:val="000000"/>
+                    <w:kern w:val="0"/>
+                    <w:sz w:val="22"/>
+                    <w:szCs w:val="22"/>
+                    <w:lang w:val="fi-FI" w:eastAsia="fi-FI"/>
+                  </w:rPr>
+                </w:rPrChange>
+              </w:rPr>
+            </w:pPr>
+            <w:r>
+              <w:rPr>
+                <w:rFonts w:ascii="Calibri" w:eastAsia="Times New Roman" w:hAnsi="Calibri" w:cs="Times New Roman"/>
+                <w:color w:val="000000"/>
+                <w:kern w:val="0"/>
+                <w:sz w:val="22"/>
+                <w:szCs w:val="22"/>
+                <w:lang w:eastAsia="fi-FI"/>
+                <w:rPrChange w:id="24" w:author="Joona Lehtomäki" w:date="2015-06-07T15:15:00Z">
+                  <w:rPr>
+                    <w:rFonts w:ascii="Calibri" w:eastAsia="Times New Roman" w:hAnsi="Calibri" w:cs="Times New Roman"/>
+                    <w:color w:val="000000"/>
+                    <w:kern w:val="0"/>
+                    <w:sz w:val="22"/>
+                    <w:szCs w:val="22"/>
+                    <w:lang w:val="fi-FI" w:eastAsia="fi-FI"/>
+                  </w:rPr>
+                </w:rPrChange>
               </w:rPr>
               <w:t>2.6</w:t>
             </w:r>
@@ -1783,7 +1996,17 @@
                 <w:kern w:val="0"/>
                 <w:sz w:val="22"/>
                 <w:szCs w:val="22"/>
-                <w:lang w:val="fi-FI" w:eastAsia="fi-FI"/>
+                <w:lang w:eastAsia="fi-FI"/>
+                <w:rPrChange w:id="25" w:author="Joona Lehtomäki" w:date="2015-06-07T15:15:00Z">
+                  <w:rPr>
+                    <w:rFonts w:ascii="Calibri" w:eastAsia="Times New Roman" w:hAnsi="Calibri" w:cs="Times New Roman"/>
+                    <w:color w:val="000000"/>
+                    <w:kern w:val="0"/>
+                    <w:sz w:val="22"/>
+                    <w:szCs w:val="22"/>
+                    <w:lang w:val="fi-FI" w:eastAsia="fi-FI"/>
+                  </w:rPr>
+                </w:rPrChange>
               </w:rPr>
             </w:pPr>
           </w:p>
@@ -1809,17 +2032,37 @@
                 <w:kern w:val="0"/>
                 <w:sz w:val="22"/>
                 <w:szCs w:val="22"/>
-                <w:lang w:val="fi-FI" w:eastAsia="fi-FI"/>
-              </w:rPr>
-            </w:pPr>
-            <w:r>
-              <w:rPr>
-                <w:rFonts w:ascii="Calibri" w:eastAsia="Times New Roman" w:hAnsi="Calibri" w:cs="Times New Roman"/>
-                <w:color w:val="000000"/>
-                <w:kern w:val="0"/>
-                <w:sz w:val="22"/>
-                <w:szCs w:val="22"/>
-                <w:lang w:val="fi-FI" w:eastAsia="fi-FI"/>
+                <w:lang w:eastAsia="fi-FI"/>
+                <w:rPrChange w:id="26" w:author="Joona Lehtomäki" w:date="2015-06-07T15:15:00Z">
+                  <w:rPr>
+                    <w:rFonts w:ascii="Calibri" w:eastAsia="Times New Roman" w:hAnsi="Calibri" w:cs="Times New Roman"/>
+                    <w:color w:val="000000"/>
+                    <w:kern w:val="0"/>
+                    <w:sz w:val="22"/>
+                    <w:szCs w:val="22"/>
+                    <w:lang w:val="fi-FI" w:eastAsia="fi-FI"/>
+                  </w:rPr>
+                </w:rPrChange>
+              </w:rPr>
+            </w:pPr>
+            <w:r>
+              <w:rPr>
+                <w:rFonts w:ascii="Calibri" w:eastAsia="Times New Roman" w:hAnsi="Calibri" w:cs="Times New Roman"/>
+                <w:color w:val="000000"/>
+                <w:kern w:val="0"/>
+                <w:sz w:val="22"/>
+                <w:szCs w:val="22"/>
+                <w:lang w:eastAsia="fi-FI"/>
+                <w:rPrChange w:id="27" w:author="Joona Lehtomäki" w:date="2015-06-07T15:15:00Z">
+                  <w:rPr>
+                    <w:rFonts w:ascii="Calibri" w:eastAsia="Times New Roman" w:hAnsi="Calibri" w:cs="Times New Roman"/>
+                    <w:color w:val="000000"/>
+                    <w:kern w:val="0"/>
+                    <w:sz w:val="22"/>
+                    <w:szCs w:val="22"/>
+                    <w:lang w:val="fi-FI" w:eastAsia="fi-FI"/>
+                  </w:rPr>
+                </w:rPrChange>
               </w:rPr>
               <w:t>4</w:t>
             </w:r>
@@ -1850,22 +2093,40 @@
                 <w:kern w:val="0"/>
                 <w:sz w:val="22"/>
                 <w:szCs w:val="22"/>
-                <w:lang w:val="fi-FI" w:eastAsia="fi-FI"/>
-              </w:rPr>
-            </w:pPr>
-            <w:proofErr w:type="spellStart"/>
-            <w:r>
-              <w:rPr>
-                <w:rFonts w:ascii="Calibri" w:eastAsia="Times New Roman" w:hAnsi="Calibri" w:cs="Times New Roman"/>
-                <w:color w:val="000000"/>
-                <w:kern w:val="0"/>
-                <w:sz w:val="22"/>
-                <w:szCs w:val="22"/>
-                <w:lang w:val="fi-FI" w:eastAsia="fi-FI"/>
+                <w:lang w:eastAsia="fi-FI"/>
+                <w:rPrChange w:id="28" w:author="Joona Lehtomäki" w:date="2015-06-07T15:15:00Z">
+                  <w:rPr>
+                    <w:rFonts w:ascii="Calibri" w:eastAsia="Times New Roman" w:hAnsi="Calibri" w:cs="Times New Roman"/>
+                    <w:color w:val="000000"/>
+                    <w:kern w:val="0"/>
+                    <w:sz w:val="22"/>
+                    <w:szCs w:val="22"/>
+                    <w:lang w:val="fi-FI" w:eastAsia="fi-FI"/>
+                  </w:rPr>
+                </w:rPrChange>
+              </w:rPr>
+            </w:pPr>
+            <w:r>
+              <w:rPr>
+                <w:rFonts w:ascii="Calibri" w:eastAsia="Times New Roman" w:hAnsi="Calibri" w:cs="Times New Roman"/>
+                <w:color w:val="000000"/>
+                <w:kern w:val="0"/>
+                <w:sz w:val="22"/>
+                <w:szCs w:val="22"/>
+                <w:lang w:eastAsia="fi-FI"/>
+                <w:rPrChange w:id="29" w:author="Joona Lehtomäki" w:date="2015-06-07T15:15:00Z">
+                  <w:rPr>
+                    <w:rFonts w:ascii="Calibri" w:eastAsia="Times New Roman" w:hAnsi="Calibri" w:cs="Times New Roman"/>
+                    <w:color w:val="000000"/>
+                    <w:kern w:val="0"/>
+                    <w:sz w:val="22"/>
+                    <w:szCs w:val="22"/>
+                    <w:lang w:val="fi-FI" w:eastAsia="fi-FI"/>
+                  </w:rPr>
+                </w:rPrChange>
               </w:rPr>
               <w:t>Pine</w:t>
             </w:r>
-            <w:proofErr w:type="spellEnd"/>
           </w:p>
         </w:tc>
         <w:tc>
@@ -1893,17 +2154,37 @@
                 <w:kern w:val="0"/>
                 <w:sz w:val="22"/>
                 <w:szCs w:val="22"/>
-                <w:lang w:val="fi-FI" w:eastAsia="fi-FI"/>
-              </w:rPr>
-            </w:pPr>
-            <w:r>
-              <w:rPr>
-                <w:rFonts w:ascii="Calibri" w:eastAsia="Times New Roman" w:hAnsi="Calibri" w:cs="Times New Roman"/>
-                <w:color w:val="000000"/>
-                <w:kern w:val="0"/>
-                <w:sz w:val="22"/>
-                <w:szCs w:val="22"/>
-                <w:lang w:val="fi-FI" w:eastAsia="fi-FI"/>
+                <w:lang w:eastAsia="fi-FI"/>
+                <w:rPrChange w:id="30" w:author="Joona Lehtomäki" w:date="2015-06-07T15:15:00Z">
+                  <w:rPr>
+                    <w:rFonts w:ascii="Calibri" w:eastAsia="Times New Roman" w:hAnsi="Calibri" w:cs="Times New Roman"/>
+                    <w:color w:val="000000"/>
+                    <w:kern w:val="0"/>
+                    <w:sz w:val="22"/>
+                    <w:szCs w:val="22"/>
+                    <w:lang w:val="fi-FI" w:eastAsia="fi-FI"/>
+                  </w:rPr>
+                </w:rPrChange>
+              </w:rPr>
+            </w:pPr>
+            <w:r>
+              <w:rPr>
+                <w:rFonts w:ascii="Calibri" w:eastAsia="Times New Roman" w:hAnsi="Calibri" w:cs="Times New Roman"/>
+                <w:color w:val="000000"/>
+                <w:kern w:val="0"/>
+                <w:sz w:val="22"/>
+                <w:szCs w:val="22"/>
+                <w:lang w:eastAsia="fi-FI"/>
+                <w:rPrChange w:id="31" w:author="Joona Lehtomäki" w:date="2015-06-07T15:15:00Z">
+                  <w:rPr>
+                    <w:rFonts w:ascii="Calibri" w:eastAsia="Times New Roman" w:hAnsi="Calibri" w:cs="Times New Roman"/>
+                    <w:color w:val="000000"/>
+                    <w:kern w:val="0"/>
+                    <w:sz w:val="22"/>
+                    <w:szCs w:val="22"/>
+                    <w:lang w:val="fi-FI" w:eastAsia="fi-FI"/>
+                  </w:rPr>
+                </w:rPrChange>
               </w:rPr>
               <w:t>NA</w:t>
             </w:r>
@@ -1934,17 +2215,37 @@
                 <w:kern w:val="0"/>
                 <w:sz w:val="22"/>
                 <w:szCs w:val="22"/>
-                <w:lang w:val="fi-FI" w:eastAsia="fi-FI"/>
-              </w:rPr>
-            </w:pPr>
-            <w:r>
-              <w:rPr>
-                <w:rFonts w:ascii="Calibri" w:eastAsia="Times New Roman" w:hAnsi="Calibri" w:cs="Times New Roman"/>
-                <w:color w:val="000000"/>
-                <w:kern w:val="0"/>
-                <w:sz w:val="22"/>
-                <w:szCs w:val="22"/>
-                <w:lang w:val="fi-FI" w:eastAsia="fi-FI"/>
+                <w:lang w:eastAsia="fi-FI"/>
+                <w:rPrChange w:id="32" w:author="Joona Lehtomäki" w:date="2015-06-07T15:15:00Z">
+                  <w:rPr>
+                    <w:rFonts w:ascii="Calibri" w:eastAsia="Times New Roman" w:hAnsi="Calibri" w:cs="Times New Roman"/>
+                    <w:color w:val="000000"/>
+                    <w:kern w:val="0"/>
+                    <w:sz w:val="22"/>
+                    <w:szCs w:val="22"/>
+                    <w:lang w:val="fi-FI" w:eastAsia="fi-FI"/>
+                  </w:rPr>
+                </w:rPrChange>
+              </w:rPr>
+            </w:pPr>
+            <w:r>
+              <w:rPr>
+                <w:rFonts w:ascii="Calibri" w:eastAsia="Times New Roman" w:hAnsi="Calibri" w:cs="Times New Roman"/>
+                <w:color w:val="000000"/>
+                <w:kern w:val="0"/>
+                <w:sz w:val="22"/>
+                <w:szCs w:val="22"/>
+                <w:lang w:eastAsia="fi-FI"/>
+                <w:rPrChange w:id="33" w:author="Joona Lehtomäki" w:date="2015-06-07T15:15:00Z">
+                  <w:rPr>
+                    <w:rFonts w:ascii="Calibri" w:eastAsia="Times New Roman" w:hAnsi="Calibri" w:cs="Times New Roman"/>
+                    <w:color w:val="000000"/>
+                    <w:kern w:val="0"/>
+                    <w:sz w:val="22"/>
+                    <w:szCs w:val="22"/>
+                    <w:lang w:val="fi-FI" w:eastAsia="fi-FI"/>
+                  </w:rPr>
+                </w:rPrChange>
               </w:rPr>
               <w:t>1</w:t>
             </w:r>
@@ -1976,25 +2277,226 @@
               <w:spacing w:before="0" w:after="0"/>
               <w:jc w:val="left"/>
               <w:rPr>
-                <w:rFonts w:ascii="Calibri" w:eastAsia="Times New Roman" w:hAnsi="Calibri" w:cs="Times New Roman"/>
-                <w:color w:val="000000"/>
-                <w:kern w:val="0"/>
-                <w:sz w:val="22"/>
-                <w:szCs w:val="22"/>
-                <w:lang w:val="fi-FI" w:eastAsia="fi-FI"/>
-              </w:rPr>
-            </w:pPr>
-            <w:r>
-              <w:rPr>
-                <w:rFonts w:ascii="Calibri" w:eastAsia="Times New Roman" w:hAnsi="Calibri" w:cs="Times New Roman"/>
-                <w:color w:val="000000"/>
-                <w:kern w:val="0"/>
-                <w:sz w:val="22"/>
-                <w:szCs w:val="22"/>
-                <w:lang w:val="fi-FI" w:eastAsia="fi-FI"/>
-              </w:rPr>
-              <w:t>R3-R6</w:t>
-            </w:r>
+                <w:ins w:id="34" w:author="Joona Lehtomäki" w:date="2015-06-07T15:16:00Z"/>
+                <w:rFonts w:ascii="Calibri" w:eastAsia="Times New Roman" w:hAnsi="Calibri" w:cs="Times New Roman"/>
+                <w:color w:val="000000"/>
+                <w:kern w:val="0"/>
+                <w:sz w:val="22"/>
+                <w:szCs w:val="22"/>
+                <w:lang w:eastAsia="fi-FI"/>
+              </w:rPr>
+            </w:pPr>
+            <w:del w:id="35" w:author="Joona Lehtomäki" w:date="2015-06-07T15:16:00Z">
+              <w:r>
+                <w:rPr>
+                  <w:rFonts w:ascii="Calibri" w:eastAsia="Times New Roman" w:hAnsi="Calibri" w:cs="Times New Roman"/>
+                  <w:color w:val="000000"/>
+                  <w:kern w:val="0"/>
+                  <w:sz w:val="22"/>
+                  <w:szCs w:val="22"/>
+                  <w:lang w:eastAsia="fi-FI"/>
+                </w:rPr>
+                <w:delText>R3-R6</w:delText>
+              </w:r>
+            </w:del>
+            <w:ins w:id="36" w:author="Joona Lehtomäki" w:date="2015-06-07T15:16:00Z">
+              <w:r>
+                <w:rPr>
+                  <w:rFonts w:ascii="Calibri" w:eastAsia="Times New Roman" w:hAnsi="Calibri" w:cs="Times New Roman"/>
+                  <w:color w:val="000000"/>
+                  <w:kern w:val="0"/>
+                  <w:sz w:val="22"/>
+                  <w:szCs w:val="22"/>
+                  <w:lang w:eastAsia="fi-FI"/>
+                </w:rPr>
+                <w:br/>
+                <w:t>“</w:t>
+              </w:r>
+              <w:proofErr w:type="spellStart"/>
+              <w:r>
+                <w:rPr>
+                  <w:rFonts w:ascii="Calibri" w:eastAsia="Times New Roman" w:hAnsi="Calibri" w:cs="Times New Roman"/>
+                  <w:color w:val="000000"/>
+                  <w:kern w:val="0"/>
+                  <w:sz w:val="22"/>
+                  <w:szCs w:val="22"/>
+                  <w:lang w:eastAsia="fi-FI"/>
+                </w:rPr>
+                <w:t>coarseClass</w:t>
+              </w:r>
+              <w:proofErr w:type="spellEnd"/>
+              <w:r>
+                <w:rPr>
+                  <w:rFonts w:ascii="Calibri" w:eastAsia="Times New Roman" w:hAnsi="Calibri" w:cs="Times New Roman"/>
+                  <w:color w:val="000000"/>
+                  <w:kern w:val="0"/>
+                  <w:sz w:val="22"/>
+                  <w:szCs w:val="22"/>
+                  <w:lang w:eastAsia="fi-FI"/>
+                </w:rPr>
+                <w:t>”</w:t>
+              </w:r>
+            </w:ins>
+          </w:p>
+          <w:p>
+            <w:pPr>
+              <w:suppressAutoHyphens w:val="0"/>
+              <w:spacing w:before="0" w:after="0"/>
+              <w:jc w:val="left"/>
+              <w:rPr>
+                <w:ins w:id="37" w:author="Joona Lehtomäki" w:date="2015-06-07T15:16:00Z"/>
+                <w:rFonts w:ascii="Calibri" w:eastAsia="Times New Roman" w:hAnsi="Calibri" w:cs="Times New Roman"/>
+                <w:color w:val="000000"/>
+                <w:kern w:val="0"/>
+                <w:sz w:val="22"/>
+                <w:szCs w:val="22"/>
+                <w:lang w:eastAsia="fi-FI"/>
+              </w:rPr>
+            </w:pPr>
+            <w:ins w:id="38" w:author="Joona Lehtomäki" w:date="2015-06-07T15:16:00Z">
+              <w:r>
+                <w:rPr>
+                  <w:rFonts w:ascii="Calibri" w:eastAsia="Times New Roman" w:hAnsi="Calibri" w:cs="Times New Roman"/>
+                  <w:color w:val="000000"/>
+                  <w:kern w:val="0"/>
+                  <w:sz w:val="22"/>
+                  <w:szCs w:val="22"/>
+                  <w:lang w:eastAsia="fi-FI"/>
+                </w:rPr>
+                <w:t>“</w:t>
+              </w:r>
+              <w:proofErr w:type="spellStart"/>
+              <w:r>
+                <w:rPr>
+                  <w:rFonts w:ascii="Calibri" w:eastAsia="Times New Roman" w:hAnsi="Calibri" w:cs="Times New Roman"/>
+                  <w:color w:val="000000"/>
+                  <w:kern w:val="0"/>
+                  <w:sz w:val="22"/>
+                  <w:szCs w:val="22"/>
+                  <w:lang w:eastAsia="fi-FI"/>
+                </w:rPr>
+                <w:t>coarseClassCon</w:t>
+              </w:r>
+              <w:proofErr w:type="spellEnd"/>
+              <w:r>
+                <w:rPr>
+                  <w:rFonts w:ascii="Calibri" w:eastAsia="Times New Roman" w:hAnsi="Calibri" w:cs="Times New Roman"/>
+                  <w:color w:val="000000"/>
+                  <w:kern w:val="0"/>
+                  <w:sz w:val="22"/>
+                  <w:szCs w:val="22"/>
+                  <w:lang w:eastAsia="fi-FI"/>
+                </w:rPr>
+                <w:t>”</w:t>
+              </w:r>
+            </w:ins>
+          </w:p>
+          <w:p>
+            <w:pPr>
+              <w:suppressAutoHyphens w:val="0"/>
+              <w:spacing w:before="0" w:after="0"/>
+              <w:jc w:val="left"/>
+              <w:rPr>
+                <w:ins w:id="39" w:author="Joona Lehtomäki" w:date="2015-06-07T15:16:00Z"/>
+                <w:rFonts w:ascii="Calibri" w:eastAsia="Times New Roman" w:hAnsi="Calibri" w:cs="Times New Roman"/>
+                <w:color w:val="000000"/>
+                <w:kern w:val="0"/>
+                <w:sz w:val="22"/>
+                <w:szCs w:val="22"/>
+                <w:lang w:eastAsia="fi-FI"/>
+              </w:rPr>
+            </w:pPr>
+            <w:ins w:id="40" w:author="Joona Lehtomäki" w:date="2015-06-07T15:16:00Z">
+              <w:r>
+                <w:rPr>
+                  <w:rFonts w:ascii="Calibri" w:eastAsia="Times New Roman" w:hAnsi="Calibri" w:cs="Times New Roman"/>
+                  <w:color w:val="000000"/>
+                  <w:kern w:val="0"/>
+                  <w:sz w:val="22"/>
+                  <w:szCs w:val="22"/>
+                  <w:lang w:eastAsia="fi-FI"/>
+                </w:rPr>
+                <w:t>“</w:t>
+              </w:r>
+              <w:proofErr w:type="spellStart"/>
+              <w:r>
+                <w:rPr>
+                  <w:rFonts w:ascii="Calibri" w:eastAsia="Times New Roman" w:hAnsi="Calibri" w:cs="Times New Roman"/>
+                  <w:color w:val="000000"/>
+                  <w:kern w:val="0"/>
+                  <w:sz w:val="22"/>
+                  <w:szCs w:val="22"/>
+                  <w:lang w:eastAsia="fi-FI"/>
+                </w:rPr>
+                <w:t>detailClass</w:t>
+              </w:r>
+              <w:proofErr w:type="spellEnd"/>
+              <w:r>
+                <w:rPr>
+                  <w:rFonts w:ascii="Calibri" w:eastAsia="Times New Roman" w:hAnsi="Calibri" w:cs="Times New Roman"/>
+                  <w:color w:val="000000"/>
+                  <w:kern w:val="0"/>
+                  <w:sz w:val="22"/>
+                  <w:szCs w:val="22"/>
+                  <w:lang w:eastAsia="fi-FI"/>
+                </w:rPr>
+                <w:t>”</w:t>
+              </w:r>
+            </w:ins>
+          </w:p>
+          <w:p>
+            <w:pPr>
+              <w:suppressAutoHyphens w:val="0"/>
+              <w:spacing w:before="0" w:after="0"/>
+              <w:jc w:val="left"/>
+              <w:rPr>
+                <w:rFonts w:ascii="Calibri" w:eastAsia="Times New Roman" w:hAnsi="Calibri" w:cs="Times New Roman"/>
+                <w:color w:val="000000"/>
+                <w:kern w:val="0"/>
+                <w:sz w:val="22"/>
+                <w:szCs w:val="22"/>
+                <w:lang w:eastAsia="fi-FI"/>
+              </w:rPr>
+            </w:pPr>
+            <w:ins w:id="41" w:author="Joona Lehtomäki" w:date="2015-06-07T15:16:00Z">
+              <w:r>
+                <w:rPr>
+                  <w:rFonts w:ascii="Calibri" w:eastAsia="Times New Roman" w:hAnsi="Calibri" w:cs="Times New Roman"/>
+                  <w:color w:val="000000"/>
+                  <w:kern w:val="0"/>
+                  <w:sz w:val="22"/>
+                  <w:szCs w:val="22"/>
+                  <w:lang w:eastAsia="fi-FI"/>
+                </w:rPr>
+                <w:t>“</w:t>
+              </w:r>
+              <w:proofErr w:type="spellStart"/>
+              <w:r>
+                <w:rPr>
+                  <w:rFonts w:ascii="Calibri" w:eastAsia="Times New Roman" w:hAnsi="Calibri" w:cs="Times New Roman"/>
+                  <w:color w:val="000000"/>
+                  <w:kern w:val="0"/>
+                  <w:sz w:val="22"/>
+                  <w:szCs w:val="22"/>
+                  <w:lang w:eastAsia="fi-FI"/>
+                </w:rPr>
+                <w:t>detailClassCon</w:t>
+              </w:r>
+            </w:ins>
+            <w:proofErr w:type="spellEnd"/>
+            <w:ins w:id="42" w:author="Joona Lehtomäki" w:date="2015-06-07T15:17:00Z">
+              <w:r>
+                <w:rPr>
+                  <w:rFonts w:ascii="Calibri" w:eastAsia="Times New Roman" w:hAnsi="Calibri" w:cs="Times New Roman"/>
+                  <w:color w:val="000000"/>
+                  <w:kern w:val="0"/>
+                  <w:sz w:val="22"/>
+                  <w:szCs w:val="22"/>
+                  <w:lang w:eastAsia="fi-FI"/>
+                </w:rPr>
+                <w:t>”</w:t>
+              </w:r>
+            </w:ins>
           </w:p>
         </w:tc>
         <w:tc>
@@ -2018,17 +2520,17 @@
                 <w:kern w:val="0"/>
                 <w:sz w:val="22"/>
                 <w:szCs w:val="22"/>
-                <w:lang w:val="fi-FI" w:eastAsia="fi-FI"/>
-              </w:rPr>
-            </w:pPr>
-            <w:r>
-              <w:rPr>
-                <w:rFonts w:ascii="Calibri" w:eastAsia="Times New Roman" w:hAnsi="Calibri" w:cs="Times New Roman"/>
-                <w:color w:val="000000"/>
-                <w:kern w:val="0"/>
-                <w:sz w:val="22"/>
-                <w:szCs w:val="22"/>
-                <w:lang w:val="fi-FI" w:eastAsia="fi-FI"/>
+                <w:lang w:eastAsia="fi-FI"/>
+              </w:rPr>
+            </w:pPr>
+            <w:r>
+              <w:rPr>
+                <w:rFonts w:ascii="Calibri" w:eastAsia="Times New Roman" w:hAnsi="Calibri" w:cs="Times New Roman"/>
+                <w:color w:val="000000"/>
+                <w:kern w:val="0"/>
+                <w:sz w:val="22"/>
+                <w:szCs w:val="22"/>
+                <w:lang w:eastAsia="fi-FI"/>
               </w:rPr>
               <w:t>1</w:t>
             </w:r>
@@ -2059,22 +2561,20 @@
                 <w:kern w:val="0"/>
                 <w:sz w:val="22"/>
                 <w:szCs w:val="22"/>
-                <w:lang w:val="fi-FI" w:eastAsia="fi-FI"/>
-              </w:rPr>
-            </w:pPr>
-            <w:proofErr w:type="spellStart"/>
-            <w:r>
-              <w:rPr>
-                <w:rFonts w:ascii="Calibri" w:eastAsia="Times New Roman" w:hAnsi="Calibri" w:cs="Times New Roman"/>
-                <w:color w:val="000000"/>
-                <w:kern w:val="0"/>
-                <w:sz w:val="22"/>
-                <w:szCs w:val="22"/>
-                <w:lang w:val="fi-FI" w:eastAsia="fi-FI"/>
+                <w:lang w:eastAsia="fi-FI"/>
+              </w:rPr>
+            </w:pPr>
+            <w:r>
+              <w:rPr>
+                <w:rFonts w:ascii="Calibri" w:eastAsia="Times New Roman" w:hAnsi="Calibri" w:cs="Times New Roman"/>
+                <w:color w:val="000000"/>
+                <w:kern w:val="0"/>
+                <w:sz w:val="22"/>
+                <w:szCs w:val="22"/>
+                <w:lang w:eastAsia="fi-FI"/>
               </w:rPr>
               <w:t>Birch</w:t>
             </w:r>
-            <w:proofErr w:type="spellEnd"/>
           </w:p>
         </w:tc>
         <w:tc>
@@ -2102,22 +2602,20 @@
                 <w:kern w:val="0"/>
                 <w:sz w:val="22"/>
                 <w:szCs w:val="22"/>
-                <w:lang w:val="fi-FI" w:eastAsia="fi-FI"/>
-              </w:rPr>
-            </w:pPr>
-            <w:proofErr w:type="spellStart"/>
-            <w:r>
-              <w:rPr>
-                <w:rFonts w:ascii="Calibri" w:eastAsia="Times New Roman" w:hAnsi="Calibri" w:cs="Times New Roman"/>
-                <w:color w:val="000000"/>
-                <w:kern w:val="0"/>
-                <w:sz w:val="22"/>
-                <w:szCs w:val="22"/>
-                <w:lang w:val="fi-FI" w:eastAsia="fi-FI"/>
+                <w:lang w:eastAsia="fi-FI"/>
+              </w:rPr>
+            </w:pPr>
+            <w:r>
+              <w:rPr>
+                <w:rFonts w:ascii="Calibri" w:eastAsia="Times New Roman" w:hAnsi="Calibri" w:cs="Times New Roman"/>
+                <w:color w:val="000000"/>
+                <w:kern w:val="0"/>
+                <w:sz w:val="22"/>
+                <w:szCs w:val="22"/>
+                <w:lang w:eastAsia="fi-FI"/>
               </w:rPr>
               <w:t>Herb-rich</w:t>
             </w:r>
-            <w:proofErr w:type="spellEnd"/>
           </w:p>
         </w:tc>
         <w:tc>
@@ -2145,17 +2643,17 @@
                 <w:kern w:val="0"/>
                 <w:sz w:val="22"/>
                 <w:szCs w:val="22"/>
-                <w:lang w:val="fi-FI" w:eastAsia="fi-FI"/>
-              </w:rPr>
-            </w:pPr>
-            <w:r>
-              <w:rPr>
-                <w:rFonts w:ascii="Calibri" w:eastAsia="Times New Roman" w:hAnsi="Calibri" w:cs="Times New Roman"/>
-                <w:color w:val="000000"/>
-                <w:kern w:val="0"/>
-                <w:sz w:val="22"/>
-                <w:szCs w:val="22"/>
-                <w:lang w:val="fi-FI" w:eastAsia="fi-FI"/>
+                <w:lang w:eastAsia="fi-FI"/>
+              </w:rPr>
+            </w:pPr>
+            <w:r>
+              <w:rPr>
+                <w:rFonts w:ascii="Calibri" w:eastAsia="Times New Roman" w:hAnsi="Calibri" w:cs="Times New Roman"/>
+                <w:color w:val="000000"/>
+                <w:kern w:val="0"/>
+                <w:sz w:val="22"/>
+                <w:szCs w:val="22"/>
+                <w:lang w:eastAsia="fi-FI"/>
               </w:rPr>
               <w:t>4</w:t>
             </w:r>
@@ -2190,7 +2688,17 @@
                 <w:kern w:val="0"/>
                 <w:sz w:val="22"/>
                 <w:szCs w:val="22"/>
-                <w:lang w:val="fi-FI" w:eastAsia="fi-FI"/>
+                <w:lang w:eastAsia="fi-FI"/>
+                <w:rPrChange w:id="43" w:author="Joona Lehtomäki" w:date="2015-06-07T15:15:00Z">
+                  <w:rPr>
+                    <w:rFonts w:ascii="Calibri" w:eastAsia="Times New Roman" w:hAnsi="Calibri" w:cs="Times New Roman"/>
+                    <w:color w:val="000000"/>
+                    <w:kern w:val="0"/>
+                    <w:sz w:val="22"/>
+                    <w:szCs w:val="22"/>
+                    <w:lang w:val="fi-FI" w:eastAsia="fi-FI"/>
+                  </w:rPr>
+                </w:rPrChange>
               </w:rPr>
             </w:pPr>
           </w:p>
@@ -2216,17 +2724,37 @@
                 <w:kern w:val="0"/>
                 <w:sz w:val="22"/>
                 <w:szCs w:val="22"/>
-                <w:lang w:val="fi-FI" w:eastAsia="fi-FI"/>
-              </w:rPr>
-            </w:pPr>
-            <w:r>
-              <w:rPr>
-                <w:rFonts w:ascii="Calibri" w:eastAsia="Times New Roman" w:hAnsi="Calibri" w:cs="Times New Roman"/>
-                <w:color w:val="000000"/>
-                <w:kern w:val="0"/>
-                <w:sz w:val="22"/>
-                <w:szCs w:val="22"/>
-                <w:lang w:val="fi-FI" w:eastAsia="fi-FI"/>
+                <w:lang w:eastAsia="fi-FI"/>
+                <w:rPrChange w:id="44" w:author="Joona Lehtomäki" w:date="2015-06-07T15:15:00Z">
+                  <w:rPr>
+                    <w:rFonts w:ascii="Calibri" w:eastAsia="Times New Roman" w:hAnsi="Calibri" w:cs="Times New Roman"/>
+                    <w:color w:val="000000"/>
+                    <w:kern w:val="0"/>
+                    <w:sz w:val="22"/>
+                    <w:szCs w:val="22"/>
+                    <w:lang w:val="fi-FI" w:eastAsia="fi-FI"/>
+                  </w:rPr>
+                </w:rPrChange>
+              </w:rPr>
+            </w:pPr>
+            <w:r>
+              <w:rPr>
+                <w:rFonts w:ascii="Calibri" w:eastAsia="Times New Roman" w:hAnsi="Calibri" w:cs="Times New Roman"/>
+                <w:color w:val="000000"/>
+                <w:kern w:val="0"/>
+                <w:sz w:val="22"/>
+                <w:szCs w:val="22"/>
+                <w:lang w:eastAsia="fi-FI"/>
+                <w:rPrChange w:id="45" w:author="Joona Lehtomäki" w:date="2015-06-07T15:15:00Z">
+                  <w:rPr>
+                    <w:rFonts w:ascii="Calibri" w:eastAsia="Times New Roman" w:hAnsi="Calibri" w:cs="Times New Roman"/>
+                    <w:color w:val="000000"/>
+                    <w:kern w:val="0"/>
+                    <w:sz w:val="22"/>
+                    <w:szCs w:val="22"/>
+                    <w:lang w:val="fi-FI" w:eastAsia="fi-FI"/>
+                  </w:rPr>
+                </w:rPrChange>
               </w:rPr>
               <w:t>2</w:t>
             </w:r>
@@ -2257,22 +2785,40 @@
                 <w:kern w:val="0"/>
                 <w:sz w:val="22"/>
                 <w:szCs w:val="22"/>
-                <w:lang w:val="fi-FI" w:eastAsia="fi-FI"/>
-              </w:rPr>
-            </w:pPr>
-            <w:proofErr w:type="spellStart"/>
-            <w:r>
-              <w:rPr>
-                <w:rFonts w:ascii="Calibri" w:eastAsia="Times New Roman" w:hAnsi="Calibri" w:cs="Times New Roman"/>
-                <w:color w:val="000000"/>
-                <w:kern w:val="0"/>
-                <w:sz w:val="22"/>
-                <w:szCs w:val="22"/>
-                <w:lang w:val="fi-FI" w:eastAsia="fi-FI"/>
+                <w:lang w:eastAsia="fi-FI"/>
+                <w:rPrChange w:id="46" w:author="Joona Lehtomäki" w:date="2015-06-07T15:15:00Z">
+                  <w:rPr>
+                    <w:rFonts w:ascii="Calibri" w:eastAsia="Times New Roman" w:hAnsi="Calibri" w:cs="Times New Roman"/>
+                    <w:color w:val="000000"/>
+                    <w:kern w:val="0"/>
+                    <w:sz w:val="22"/>
+                    <w:szCs w:val="22"/>
+                    <w:lang w:val="fi-FI" w:eastAsia="fi-FI"/>
+                  </w:rPr>
+                </w:rPrChange>
+              </w:rPr>
+            </w:pPr>
+            <w:r>
+              <w:rPr>
+                <w:rFonts w:ascii="Calibri" w:eastAsia="Times New Roman" w:hAnsi="Calibri" w:cs="Times New Roman"/>
+                <w:color w:val="000000"/>
+                <w:kern w:val="0"/>
+                <w:sz w:val="22"/>
+                <w:szCs w:val="22"/>
+                <w:lang w:eastAsia="fi-FI"/>
+                <w:rPrChange w:id="47" w:author="Joona Lehtomäki" w:date="2015-06-07T15:15:00Z">
+                  <w:rPr>
+                    <w:rFonts w:ascii="Calibri" w:eastAsia="Times New Roman" w:hAnsi="Calibri" w:cs="Times New Roman"/>
+                    <w:color w:val="000000"/>
+                    <w:kern w:val="0"/>
+                    <w:sz w:val="22"/>
+                    <w:szCs w:val="22"/>
+                    <w:lang w:val="fi-FI" w:eastAsia="fi-FI"/>
+                  </w:rPr>
+                </w:rPrChange>
               </w:rPr>
               <w:t>Birch</w:t>
             </w:r>
-            <w:proofErr w:type="spellEnd"/>
           </w:p>
         </w:tc>
         <w:tc>
@@ -2300,46 +2846,40 @@
                 <w:kern w:val="0"/>
                 <w:sz w:val="22"/>
                 <w:szCs w:val="22"/>
-                <w:lang w:val="fi-FI" w:eastAsia="fi-FI"/>
-              </w:rPr>
-            </w:pPr>
-            <w:proofErr w:type="spellStart"/>
-            <w:r>
-              <w:rPr>
-                <w:rFonts w:ascii="Calibri" w:eastAsia="Times New Roman" w:hAnsi="Calibri" w:cs="Times New Roman"/>
-                <w:color w:val="000000"/>
-                <w:kern w:val="0"/>
-                <w:sz w:val="22"/>
-                <w:szCs w:val="22"/>
-                <w:lang w:val="fi-FI" w:eastAsia="fi-FI"/>
-              </w:rPr>
-              <w:t>Herb-rich</w:t>
-            </w:r>
-            <w:proofErr w:type="spellEnd"/>
-            <w:r>
-              <w:rPr>
-                <w:rFonts w:ascii="Calibri" w:eastAsia="Times New Roman" w:hAnsi="Calibri" w:cs="Times New Roman"/>
-                <w:color w:val="000000"/>
-                <w:kern w:val="0"/>
-                <w:sz w:val="22"/>
-                <w:szCs w:val="22"/>
-                <w:lang w:val="fi-FI" w:eastAsia="fi-FI"/>
-              </w:rPr>
-              <w:t xml:space="preserve"> </w:t>
-            </w:r>
-            <w:proofErr w:type="spellStart"/>
-            <w:r>
-              <w:rPr>
-                <w:rFonts w:ascii="Calibri" w:eastAsia="Times New Roman" w:hAnsi="Calibri" w:cs="Times New Roman"/>
-                <w:color w:val="000000"/>
-                <w:kern w:val="0"/>
-                <w:sz w:val="22"/>
-                <w:szCs w:val="22"/>
-                <w:lang w:val="fi-FI" w:eastAsia="fi-FI"/>
-              </w:rPr>
-              <w:t>like</w:t>
-            </w:r>
-            <w:proofErr w:type="spellEnd"/>
+                <w:lang w:eastAsia="fi-FI"/>
+                <w:rPrChange w:id="48" w:author="Joona Lehtomäki" w:date="2015-06-07T15:15:00Z">
+                  <w:rPr>
+                    <w:rFonts w:ascii="Calibri" w:eastAsia="Times New Roman" w:hAnsi="Calibri" w:cs="Times New Roman"/>
+                    <w:color w:val="000000"/>
+                    <w:kern w:val="0"/>
+                    <w:sz w:val="22"/>
+                    <w:szCs w:val="22"/>
+                    <w:lang w:val="fi-FI" w:eastAsia="fi-FI"/>
+                  </w:rPr>
+                </w:rPrChange>
+              </w:rPr>
+            </w:pPr>
+            <w:r>
+              <w:rPr>
+                <w:rFonts w:ascii="Calibri" w:eastAsia="Times New Roman" w:hAnsi="Calibri" w:cs="Times New Roman"/>
+                <w:color w:val="000000"/>
+                <w:kern w:val="0"/>
+                <w:sz w:val="22"/>
+                <w:szCs w:val="22"/>
+                <w:lang w:eastAsia="fi-FI"/>
+                <w:rPrChange w:id="49" w:author="Joona Lehtomäki" w:date="2015-06-07T15:15:00Z">
+                  <w:rPr>
+                    <w:rFonts w:ascii="Calibri" w:eastAsia="Times New Roman" w:hAnsi="Calibri" w:cs="Times New Roman"/>
+                    <w:color w:val="000000"/>
+                    <w:kern w:val="0"/>
+                    <w:sz w:val="22"/>
+                    <w:szCs w:val="22"/>
+                    <w:lang w:val="fi-FI" w:eastAsia="fi-FI"/>
+                  </w:rPr>
+                </w:rPrChange>
+              </w:rPr>
+              <w:t>Herb-rich like</w:t>
+            </w:r>
           </w:p>
         </w:tc>
         <w:tc>
@@ -2367,17 +2907,37 @@
                 <w:kern w:val="0"/>
                 <w:sz w:val="22"/>
                 <w:szCs w:val="22"/>
-                <w:lang w:val="fi-FI" w:eastAsia="fi-FI"/>
-              </w:rPr>
-            </w:pPr>
-            <w:r>
-              <w:rPr>
-                <w:rFonts w:ascii="Calibri" w:eastAsia="Times New Roman" w:hAnsi="Calibri" w:cs="Times New Roman"/>
-                <w:color w:val="000000"/>
-                <w:kern w:val="0"/>
-                <w:sz w:val="22"/>
-                <w:szCs w:val="22"/>
-                <w:lang w:val="fi-FI" w:eastAsia="fi-FI"/>
+                <w:lang w:eastAsia="fi-FI"/>
+                <w:rPrChange w:id="50" w:author="Joona Lehtomäki" w:date="2015-06-07T15:15:00Z">
+                  <w:rPr>
+                    <w:rFonts w:ascii="Calibri" w:eastAsia="Times New Roman" w:hAnsi="Calibri" w:cs="Times New Roman"/>
+                    <w:color w:val="000000"/>
+                    <w:kern w:val="0"/>
+                    <w:sz w:val="22"/>
+                    <w:szCs w:val="22"/>
+                    <w:lang w:val="fi-FI" w:eastAsia="fi-FI"/>
+                  </w:rPr>
+                </w:rPrChange>
+              </w:rPr>
+            </w:pPr>
+            <w:r>
+              <w:rPr>
+                <w:rFonts w:ascii="Calibri" w:eastAsia="Times New Roman" w:hAnsi="Calibri" w:cs="Times New Roman"/>
+                <w:color w:val="000000"/>
+                <w:kern w:val="0"/>
+                <w:sz w:val="22"/>
+                <w:szCs w:val="22"/>
+                <w:lang w:eastAsia="fi-FI"/>
+                <w:rPrChange w:id="51" w:author="Joona Lehtomäki" w:date="2015-06-07T15:15:00Z">
+                  <w:rPr>
+                    <w:rFonts w:ascii="Calibri" w:eastAsia="Times New Roman" w:hAnsi="Calibri" w:cs="Times New Roman"/>
+                    <w:color w:val="000000"/>
+                    <w:kern w:val="0"/>
+                    <w:sz w:val="22"/>
+                    <w:szCs w:val="22"/>
+                    <w:lang w:val="fi-FI" w:eastAsia="fi-FI"/>
+                  </w:rPr>
+                </w:rPrChange>
               </w:rPr>
               <w:t>2</w:t>
             </w:r>
@@ -2412,7 +2972,17 @@
                 <w:kern w:val="0"/>
                 <w:sz w:val="22"/>
                 <w:szCs w:val="22"/>
-                <w:lang w:val="fi-FI" w:eastAsia="fi-FI"/>
+                <w:lang w:eastAsia="fi-FI"/>
+                <w:rPrChange w:id="52" w:author="Joona Lehtomäki" w:date="2015-06-07T15:15:00Z">
+                  <w:rPr>
+                    <w:rFonts w:ascii="Calibri" w:eastAsia="Times New Roman" w:hAnsi="Calibri" w:cs="Times New Roman"/>
+                    <w:color w:val="000000"/>
+                    <w:kern w:val="0"/>
+                    <w:sz w:val="22"/>
+                    <w:szCs w:val="22"/>
+                    <w:lang w:val="fi-FI" w:eastAsia="fi-FI"/>
+                  </w:rPr>
+                </w:rPrChange>
               </w:rPr>
             </w:pPr>
           </w:p>
@@ -2779,6 +3349,8 @@
             </w:r>
           </w:p>
         </w:tc>
+        <w:bookmarkStart w:id="53" w:name="_GoBack"/>
+        <w:bookmarkEnd w:id="53"/>
       </w:tr>
       <w:tr>
         <w:trPr>
@@ -6158,7 +6730,7 @@
           <w:b/>
         </w:rPr>
         <w:sectPr>
-          <w:footerReference w:type="default" r:id="rId6"/>
+          <w:footerReference w:type="default" r:id="rId8"/>
           <w:pgSz w:w="11906" w:h="16838"/>
           <w:pgMar w:top="1417" w:right="1134" w:bottom="2173" w:left="1134" w:header="720" w:footer="1417" w:gutter="0"/>
           <w:cols w:space="720"/>
@@ -25009,6 +25581,31 @@
 </w:document>
 </file>
 
+<file path=word/endnotes.xml><?xml version="1.0" encoding="utf-8"?>
+<w:endnotes xmlns:wpc="http://schemas.microsoft.com/office/word/2010/wordprocessingCanvas" xmlns:mc="http://schemas.openxmlformats.org/markup-compatibility/2006" xmlns:o="urn:schemas-microsoft-com:office:office" xmlns:r="http://schemas.openxmlformats.org/officeDocument/2006/relationships" xmlns:m="http://schemas.openxmlformats.org/officeDocument/2006/math" xmlns:v="urn:schemas-microsoft-com:vml" xmlns:wp14="http://schemas.microsoft.com/office/word/2010/wordprocessingDrawing" xmlns:wp="http://schemas.openxmlformats.org/drawingml/2006/wordprocessingDrawing" xmlns:w10="urn:schemas-microsoft-com:office:word" xmlns:w="http://schemas.openxmlformats.org/wordprocessingml/2006/main" xmlns:w14="http://schemas.microsoft.com/office/word/2010/wordml" xmlns:wpg="http://schemas.microsoft.com/office/word/2010/wordprocessingGroup" xmlns:wpi="http://schemas.microsoft.com/office/word/2010/wordprocessingInk" xmlns:wne="http://schemas.microsoft.com/office/word/2006/wordml" xmlns:wps="http://schemas.microsoft.com/office/word/2010/wordprocessingShape" mc:Ignorable="w14 wp14">
+  <w:endnote w:type="separator" w:id="-1">
+    <w:p>
+      <w:pPr>
+        <w:spacing w:before="0" w:after="0"/>
+      </w:pPr>
+      <w:r>
+        <w:separator/>
+      </w:r>
+    </w:p>
+  </w:endnote>
+  <w:endnote w:type="continuationSeparator" w:id="0">
+    <w:p>
+      <w:pPr>
+        <w:spacing w:before="0" w:after="0"/>
+      </w:pPr>
+      <w:r>
+        <w:continuationSeparator/>
+      </w:r>
+    </w:p>
+  </w:endnote>
+</w:endnotes>
+</file>
+
 <file path=word/footer1.xml><?xml version="1.0" encoding="utf-8"?>
 <w:ftr xmlns:wpc="http://schemas.microsoft.com/office/word/2010/wordprocessingCanvas" xmlns:mc="http://schemas.openxmlformats.org/markup-compatibility/2006" xmlns:o="urn:schemas-microsoft-com:office:office" xmlns:r="http://schemas.openxmlformats.org/officeDocument/2006/relationships" xmlns:m="http://schemas.openxmlformats.org/officeDocument/2006/math" xmlns:v="urn:schemas-microsoft-com:vml" xmlns:wp14="http://schemas.microsoft.com/office/word/2010/wordprocessingDrawing" xmlns:wp="http://schemas.openxmlformats.org/drawingml/2006/wordprocessingDrawing" xmlns:w10="urn:schemas-microsoft-com:office:word" xmlns:w="http://schemas.openxmlformats.org/wordprocessingml/2006/main" xmlns:w14="http://schemas.microsoft.com/office/word/2010/wordml" xmlns:wpg="http://schemas.microsoft.com/office/word/2010/wordprocessingGroup" xmlns:wpi="http://schemas.microsoft.com/office/word/2010/wordprocessingInk" xmlns:wne="http://schemas.microsoft.com/office/word/2006/wordml" xmlns:wps="http://schemas.microsoft.com/office/word/2010/wordprocessingShape" mc:Ignorable="w14 wp14">
   <w:p>
@@ -25018,6 +25615,31 @@
     </w:pPr>
   </w:p>
 </w:ftr>
+</file>
+
+<file path=word/footnotes.xml><?xml version="1.0" encoding="utf-8"?>
+<w:footnotes xmlns:wpc="http://schemas.microsoft.com/office/word/2010/wordprocessingCanvas" xmlns:mc="http://schemas.openxmlformats.org/markup-compatibility/2006" xmlns:o="urn:schemas-microsoft-com:office:office" xmlns:r="http://schemas.openxmlformats.org/officeDocument/2006/relationships" xmlns:m="http://schemas.openxmlformats.org/officeDocument/2006/math" xmlns:v="urn:schemas-microsoft-com:vml" xmlns:wp14="http://schemas.microsoft.com/office/word/2010/wordprocessingDrawing" xmlns:wp="http://schemas.openxmlformats.org/drawingml/2006/wordprocessingDrawing" xmlns:w10="urn:schemas-microsoft-com:office:word" xmlns:w="http://schemas.openxmlformats.org/wordprocessingml/2006/main" xmlns:w14="http://schemas.microsoft.com/office/word/2010/wordml" xmlns:wpg="http://schemas.microsoft.com/office/word/2010/wordprocessingGroup" xmlns:wpi="http://schemas.microsoft.com/office/word/2010/wordprocessingInk" xmlns:wne="http://schemas.microsoft.com/office/word/2006/wordml" xmlns:wps="http://schemas.microsoft.com/office/word/2010/wordprocessingShape" mc:Ignorable="w14 wp14">
+  <w:footnote w:type="separator" w:id="-1">
+    <w:p>
+      <w:pPr>
+        <w:spacing w:before="0" w:after="0"/>
+      </w:pPr>
+      <w:r>
+        <w:separator/>
+      </w:r>
+    </w:p>
+  </w:footnote>
+  <w:footnote w:type="continuationSeparator" w:id="0">
+    <w:p>
+      <w:pPr>
+        <w:spacing w:before="0" w:after="0"/>
+      </w:pPr>
+      <w:r>
+        <w:continuationSeparator/>
+      </w:r>
+    </w:p>
+  </w:footnote>
+</w:footnotes>
 </file>
 
 <file path=word/numbering.xml><?xml version="1.0" encoding="utf-8"?>

</xml_diff>